<commit_message>
able to retrieve the table from external file in for docx
</commit_message>
<xml_diff>
--- a/src/main/resources/templates/Test-Template2.docx
+++ b/src/main/resources/templates/Test-Template2.docx
@@ -448,6 +448,35 @@
         </w:rPr>
       </w:pPr>
     </w:p>
+    <w:sdt>
+      <w:sdtPr>
+        <w:rPr>
+          <w:lang w:val="en-US"/>
+        </w:rPr>
+        <w:alias w:val="testExternalHeader"/>
+        <w:tag w:val="testExternalHeader"/>
+        <w:id w:val="-1844010403"/>
+        <w:placeholder>
+          <w:docPart w:val="DefaultPlaceholder_-1854013440"/>
+        </w:placeholder>
+        <w:showingPlcHdr/>
+      </w:sdtPr>
+      <w:sdtContent>
+        <w:p>
+          <w:pPr>
+            <w:rPr>
+              <w:lang w:val="en-US"/>
+            </w:rPr>
+          </w:pPr>
+          <w:r>
+            <w:rPr>
+              <w:rStyle w:val="PlaceholderText"/>
+            </w:rPr>
+            <w:t>Click or tap here to enter text.</w:t>
+          </w:r>
+        </w:p>
+      </w:sdtContent>
+    </w:sdt>
     <w:p>
       <w:pPr>
         <w:rPr>
@@ -700,12 +729,8 @@
       </w:pPr>
     </w:p>
     <w:sectPr>
-      <w:headerReference w:type="even" r:id="rId6"/>
-      <w:headerReference w:type="default" r:id="rId7"/>
-      <w:footerReference w:type="even" r:id="rId8"/>
-      <w:footerReference w:type="default" r:id="rId9"/>
-      <w:headerReference w:type="first" r:id="rId10"/>
-      <w:footerReference w:type="first" r:id="rId11"/>
+      <w:headerReference w:type="default" r:id="rId6"/>
+      <w:footerReference w:type="default" r:id="rId7"/>
       <w:pgSz w:w="11906" w:h="16838"/>
       <w:pgMar w:top="1440" w:right="1440" w:bottom="1440" w:left="1440" w:header="708" w:footer="708" w:gutter="0"/>
       <w:cols w:space="708"/>
@@ -735,16 +760,6 @@
 </file>
 
 <file path=word/footer1.xml><?xml version="1.0" encoding="utf-8"?>
-<w:ftr xmlns:wpc="http://schemas.microsoft.com/office/word/2010/wordprocessingCanvas" xmlns:cx="http://schemas.microsoft.com/office/drawing/2014/chartex" xmlns:cx1="http://schemas.microsoft.com/office/drawing/2015/9/8/chartex" xmlns:cx2="http://schemas.microsoft.com/office/drawing/2015/10/21/chartex" xmlns:cx3="http://schemas.microsoft.com/office/drawing/2016/5/9/chartex" xmlns:cx4="http://schemas.microsoft.com/office/drawing/2016/5/10/chartex" xmlns:cx5="http://schemas.microsoft.com/office/drawing/2016/5/11/chartex" xmlns:cx6="http://schemas.microsoft.com/office/drawing/2016/5/12/chartex" xmlns:cx7="http://schemas.microsoft.com/office/drawing/2016/5/13/chartex" xmlns:cx8="http://schemas.microsoft.com/office/drawing/2016/5/14/chartex" xmlns:mc="http://schemas.openxmlformats.org/markup-compatibility/2006" xmlns:aink="http://schemas.microsoft.com/office/drawing/2016/ink" xmlns:am3d="http://schemas.microsoft.com/office/drawing/2017/model3d" xmlns:o="urn:schemas-microsoft-com:office:office" xmlns:oel="http://schemas.microsoft.com/office/2019/extlst" xmlns:r="http://schemas.openxmlformats.org/officeDocument/2006/relationships" xmlns:m="http://schemas.openxmlformats.org/officeDocument/2006/math" xmlns:v="urn:schemas-microsoft-com:vml" xmlns:wp14="http://schemas.microsoft.com/office/word/2010/wordprocessingDrawing" xmlns:wp="http://schemas.openxmlformats.org/drawingml/2006/wordprocessingDrawing" xmlns:w10="urn:schemas-microsoft-com:office:word" xmlns:w="http://schemas.openxmlformats.org/wordprocessingml/2006/main" xmlns:w14="http://schemas.microsoft.com/office/word/2010/wordml" xmlns:w15="http://schemas.microsoft.com/office/word/2012/wordml" xmlns:w16cex="http://schemas.microsoft.com/office/word/2018/wordml/cex" xmlns:w16cid="http://schemas.microsoft.com/office/word/2016/wordml/cid" xmlns:w16="http://schemas.microsoft.com/office/word/2018/wordml" xmlns:w16sdtdh="http://schemas.microsoft.com/office/word/2020/wordml/sdtdatahash" xmlns:w16se="http://schemas.microsoft.com/office/word/2015/wordml/symex" xmlns:wpg="http://schemas.microsoft.com/office/word/2010/wordprocessingGroup" xmlns:wpi="http://schemas.microsoft.com/office/word/2010/wordprocessingInk" xmlns:wne="http://schemas.microsoft.com/office/word/2006/wordml" xmlns:wps="http://schemas.microsoft.com/office/word/2010/wordprocessingShape" mc:Ignorable="w14 w15 w16se w16cid w16 w16cex w16sdtdh wp14">
-  <w:p>
-    <w:pPr>
-      <w:pStyle w:val="Footer"/>
-    </w:pPr>
-  </w:p>
-</w:ftr>
-</file>
-
-<file path=word/footer2.xml><?xml version="1.0" encoding="utf-8"?>
 <w:ftr xmlns:wpc="http://schemas.microsoft.com/office/word/2010/wordprocessingCanvas" xmlns:cx="http://schemas.microsoft.com/office/drawing/2014/chartex" xmlns:cx1="http://schemas.microsoft.com/office/drawing/2015/9/8/chartex" xmlns:cx2="http://schemas.microsoft.com/office/drawing/2015/10/21/chartex" xmlns:cx3="http://schemas.microsoft.com/office/drawing/2016/5/9/chartex" xmlns:cx4="http://schemas.microsoft.com/office/drawing/2016/5/10/chartex" xmlns:cx5="http://schemas.microsoft.com/office/drawing/2016/5/11/chartex" xmlns:cx6="http://schemas.microsoft.com/office/drawing/2016/5/12/chartex" xmlns:cx7="http://schemas.microsoft.com/office/drawing/2016/5/13/chartex" xmlns:cx8="http://schemas.microsoft.com/office/drawing/2016/5/14/chartex" xmlns:mc="http://schemas.openxmlformats.org/markup-compatibility/2006" xmlns:aink="http://schemas.microsoft.com/office/drawing/2016/ink" xmlns:am3d="http://schemas.microsoft.com/office/drawing/2017/model3d" xmlns:o="urn:schemas-microsoft-com:office:office" xmlns:oel="http://schemas.microsoft.com/office/2019/extlst" xmlns:r="http://schemas.openxmlformats.org/officeDocument/2006/relationships" xmlns:m="http://schemas.openxmlformats.org/officeDocument/2006/math" xmlns:v="urn:schemas-microsoft-com:vml" xmlns:wp14="http://schemas.microsoft.com/office/word/2010/wordprocessingDrawing" xmlns:wp="http://schemas.openxmlformats.org/drawingml/2006/wordprocessingDrawing" xmlns:w10="urn:schemas-microsoft-com:office:word" xmlns:w="http://schemas.openxmlformats.org/wordprocessingml/2006/main" xmlns:w14="http://schemas.microsoft.com/office/word/2010/wordml" xmlns:w15="http://schemas.microsoft.com/office/word/2012/wordml" xmlns:w16cex="http://schemas.microsoft.com/office/word/2018/wordml/cex" xmlns:w16cid="http://schemas.microsoft.com/office/word/2016/wordml/cid" xmlns:w16="http://schemas.microsoft.com/office/word/2018/wordml" xmlns:w16sdtdh="http://schemas.microsoft.com/office/word/2020/wordml/sdtdatahash" xmlns:w16se="http://schemas.microsoft.com/office/word/2015/wordml/symex" xmlns:wpg="http://schemas.microsoft.com/office/word/2010/wordprocessingGroup" xmlns:wpi="http://schemas.microsoft.com/office/word/2010/wordprocessingInk" xmlns:wne="http://schemas.microsoft.com/office/word/2006/wordml" xmlns:wps="http://schemas.microsoft.com/office/word/2010/wordprocessingShape" mc:Ignorable="w14 w15 w16se w16cid w16 w16cex w16sdtdh wp14">
   <w:p>
     <w:pPr>
@@ -870,6 +885,7 @@
         <w:docPart w:val="DefaultPlaceholder_-1854013440"/>
       </w:placeholder>
     </w:sdtPr>
+    <w:sdtEndPr/>
     <w:sdtContent>
       <w:tbl>
         <w:tblPr>
@@ -941,28 +957,6 @@
             </w:p>
           </w:tc>
         </w:tr>
-        <w:tr>
-          <w:tc>
-            <w:tcPr>
-              <w:tcW w:w="4508" w:type="dxa"/>
-            </w:tcPr>
-            <w:p>
-              <w:pPr>
-                <w:pStyle w:val="Header"/>
-              </w:pPr>
-            </w:p>
-          </w:tc>
-          <w:tc>
-            <w:tcPr>
-              <w:tcW w:w="4508" w:type="dxa"/>
-            </w:tcPr>
-            <w:p>
-              <w:pPr>
-                <w:pStyle w:val="Header"/>
-              </w:pPr>
-            </w:p>
-          </w:tc>
-        </w:tr>
       </w:tbl>
     </w:sdtContent>
   </w:sdt>
@@ -1049,16 +1043,6 @@
 </w:ftr>
 </file>
 
-<file path=word/footer3.xml><?xml version="1.0" encoding="utf-8"?>
-<w:ftr xmlns:wpc="http://schemas.microsoft.com/office/word/2010/wordprocessingCanvas" xmlns:cx="http://schemas.microsoft.com/office/drawing/2014/chartex" xmlns:cx1="http://schemas.microsoft.com/office/drawing/2015/9/8/chartex" xmlns:cx2="http://schemas.microsoft.com/office/drawing/2015/10/21/chartex" xmlns:cx3="http://schemas.microsoft.com/office/drawing/2016/5/9/chartex" xmlns:cx4="http://schemas.microsoft.com/office/drawing/2016/5/10/chartex" xmlns:cx5="http://schemas.microsoft.com/office/drawing/2016/5/11/chartex" xmlns:cx6="http://schemas.microsoft.com/office/drawing/2016/5/12/chartex" xmlns:cx7="http://schemas.microsoft.com/office/drawing/2016/5/13/chartex" xmlns:cx8="http://schemas.microsoft.com/office/drawing/2016/5/14/chartex" xmlns:mc="http://schemas.openxmlformats.org/markup-compatibility/2006" xmlns:aink="http://schemas.microsoft.com/office/drawing/2016/ink" xmlns:am3d="http://schemas.microsoft.com/office/drawing/2017/model3d" xmlns:o="urn:schemas-microsoft-com:office:office" xmlns:oel="http://schemas.microsoft.com/office/2019/extlst" xmlns:r="http://schemas.openxmlformats.org/officeDocument/2006/relationships" xmlns:m="http://schemas.openxmlformats.org/officeDocument/2006/math" xmlns:v="urn:schemas-microsoft-com:vml" xmlns:wp14="http://schemas.microsoft.com/office/word/2010/wordprocessingDrawing" xmlns:wp="http://schemas.openxmlformats.org/drawingml/2006/wordprocessingDrawing" xmlns:w10="urn:schemas-microsoft-com:office:word" xmlns:w="http://schemas.openxmlformats.org/wordprocessingml/2006/main" xmlns:w14="http://schemas.microsoft.com/office/word/2010/wordml" xmlns:w15="http://schemas.microsoft.com/office/word/2012/wordml" xmlns:w16cex="http://schemas.microsoft.com/office/word/2018/wordml/cex" xmlns:w16cid="http://schemas.microsoft.com/office/word/2016/wordml/cid" xmlns:w16="http://schemas.microsoft.com/office/word/2018/wordml" xmlns:w16sdtdh="http://schemas.microsoft.com/office/word/2020/wordml/sdtdatahash" xmlns:w16se="http://schemas.microsoft.com/office/word/2015/wordml/symex" xmlns:wpg="http://schemas.microsoft.com/office/word/2010/wordprocessingGroup" xmlns:wpi="http://schemas.microsoft.com/office/word/2010/wordprocessingInk" xmlns:wne="http://schemas.microsoft.com/office/word/2006/wordml" xmlns:wps="http://schemas.microsoft.com/office/word/2010/wordprocessingShape" mc:Ignorable="w14 w15 w16se w16cid w16 w16cex w16sdtdh wp14">
-  <w:p>
-    <w:pPr>
-      <w:pStyle w:val="Footer"/>
-    </w:pPr>
-  </w:p>
-</w:ftr>
-</file>
-
 <file path=word/footnotes.xml><?xml version="1.0" encoding="utf-8"?>
 <w:footnotes xmlns:wpc="http://schemas.microsoft.com/office/word/2010/wordprocessingCanvas" xmlns:cx="http://schemas.microsoft.com/office/drawing/2014/chartex" xmlns:cx1="http://schemas.microsoft.com/office/drawing/2015/9/8/chartex" xmlns:cx2="http://schemas.microsoft.com/office/drawing/2015/10/21/chartex" xmlns:cx3="http://schemas.microsoft.com/office/drawing/2016/5/9/chartex" xmlns:cx4="http://schemas.microsoft.com/office/drawing/2016/5/10/chartex" xmlns:cx5="http://schemas.microsoft.com/office/drawing/2016/5/11/chartex" xmlns:cx6="http://schemas.microsoft.com/office/drawing/2016/5/12/chartex" xmlns:cx7="http://schemas.microsoft.com/office/drawing/2016/5/13/chartex" xmlns:cx8="http://schemas.microsoft.com/office/drawing/2016/5/14/chartex" xmlns:mc="http://schemas.openxmlformats.org/markup-compatibility/2006" xmlns:aink="http://schemas.microsoft.com/office/drawing/2016/ink" xmlns:am3d="http://schemas.microsoft.com/office/drawing/2017/model3d" xmlns:o="urn:schemas-microsoft-com:office:office" xmlns:oel="http://schemas.microsoft.com/office/2019/extlst" xmlns:r="http://schemas.openxmlformats.org/officeDocument/2006/relationships" xmlns:m="http://schemas.openxmlformats.org/officeDocument/2006/math" xmlns:v="urn:schemas-microsoft-com:vml" xmlns:wp14="http://schemas.microsoft.com/office/word/2010/wordprocessingDrawing" xmlns:wp="http://schemas.openxmlformats.org/drawingml/2006/wordprocessingDrawing" xmlns:w10="urn:schemas-microsoft-com:office:word" xmlns:w="http://schemas.openxmlformats.org/wordprocessingml/2006/main" xmlns:w14="http://schemas.microsoft.com/office/word/2010/wordml" xmlns:w15="http://schemas.microsoft.com/office/word/2012/wordml" xmlns:w16cex="http://schemas.microsoft.com/office/word/2018/wordml/cex" xmlns:w16cid="http://schemas.microsoft.com/office/word/2016/wordml/cid" xmlns:w16="http://schemas.microsoft.com/office/word/2018/wordml" xmlns:w16sdtdh="http://schemas.microsoft.com/office/word/2020/wordml/sdtdatahash" xmlns:w16se="http://schemas.microsoft.com/office/word/2015/wordml/symex" xmlns:wpg="http://schemas.microsoft.com/office/word/2010/wordprocessingGroup" xmlns:wpi="http://schemas.microsoft.com/office/word/2010/wordprocessingInk" xmlns:wne="http://schemas.microsoft.com/office/word/2006/wordml" xmlns:wps="http://schemas.microsoft.com/office/word/2010/wordprocessingShape" mc:Ignorable="w14 w15 w16se w16cid w16 w16cex w16sdtdh wp14">
   <w:footnote w:type="separator" w:id="-1">
@@ -1079,16 +1063,6 @@
 </file>
 
 <file path=word/header1.xml><?xml version="1.0" encoding="utf-8"?>
-<w:hdr xmlns:wpc="http://schemas.microsoft.com/office/word/2010/wordprocessingCanvas" xmlns:cx="http://schemas.microsoft.com/office/drawing/2014/chartex" xmlns:cx1="http://schemas.microsoft.com/office/drawing/2015/9/8/chartex" xmlns:cx2="http://schemas.microsoft.com/office/drawing/2015/10/21/chartex" xmlns:cx3="http://schemas.microsoft.com/office/drawing/2016/5/9/chartex" xmlns:cx4="http://schemas.microsoft.com/office/drawing/2016/5/10/chartex" xmlns:cx5="http://schemas.microsoft.com/office/drawing/2016/5/11/chartex" xmlns:cx6="http://schemas.microsoft.com/office/drawing/2016/5/12/chartex" xmlns:cx7="http://schemas.microsoft.com/office/drawing/2016/5/13/chartex" xmlns:cx8="http://schemas.microsoft.com/office/drawing/2016/5/14/chartex" xmlns:mc="http://schemas.openxmlformats.org/markup-compatibility/2006" xmlns:aink="http://schemas.microsoft.com/office/drawing/2016/ink" xmlns:am3d="http://schemas.microsoft.com/office/drawing/2017/model3d" xmlns:o="urn:schemas-microsoft-com:office:office" xmlns:oel="http://schemas.microsoft.com/office/2019/extlst" xmlns:r="http://schemas.openxmlformats.org/officeDocument/2006/relationships" xmlns:m="http://schemas.openxmlformats.org/officeDocument/2006/math" xmlns:v="urn:schemas-microsoft-com:vml" xmlns:wp14="http://schemas.microsoft.com/office/word/2010/wordprocessingDrawing" xmlns:wp="http://schemas.openxmlformats.org/drawingml/2006/wordprocessingDrawing" xmlns:w10="urn:schemas-microsoft-com:office:word" xmlns:w="http://schemas.openxmlformats.org/wordprocessingml/2006/main" xmlns:w14="http://schemas.microsoft.com/office/word/2010/wordml" xmlns:w15="http://schemas.microsoft.com/office/word/2012/wordml" xmlns:w16cex="http://schemas.microsoft.com/office/word/2018/wordml/cex" xmlns:w16cid="http://schemas.microsoft.com/office/word/2016/wordml/cid" xmlns:w16="http://schemas.microsoft.com/office/word/2018/wordml" xmlns:w16sdtdh="http://schemas.microsoft.com/office/word/2020/wordml/sdtdatahash" xmlns:w16se="http://schemas.microsoft.com/office/word/2015/wordml/symex" xmlns:wpg="http://schemas.microsoft.com/office/word/2010/wordprocessingGroup" xmlns:wpi="http://schemas.microsoft.com/office/word/2010/wordprocessingInk" xmlns:wne="http://schemas.microsoft.com/office/word/2006/wordml" xmlns:wps="http://schemas.microsoft.com/office/word/2010/wordprocessingShape" mc:Ignorable="w14 w15 w16se w16cid w16 w16cex w16sdtdh wp14">
-  <w:p>
-    <w:pPr>
-      <w:pStyle w:val="Header"/>
-    </w:pPr>
-  </w:p>
-</w:hdr>
-</file>
-
-<file path=word/header2.xml><?xml version="1.0" encoding="utf-8"?>
 <w:hdr xmlns:wpc="http://schemas.microsoft.com/office/word/2010/wordprocessingCanvas" xmlns:cx="http://schemas.microsoft.com/office/drawing/2014/chartex" xmlns:cx1="http://schemas.microsoft.com/office/drawing/2015/9/8/chartex" xmlns:cx2="http://schemas.microsoft.com/office/drawing/2015/10/21/chartex" xmlns:cx3="http://schemas.microsoft.com/office/drawing/2016/5/9/chartex" xmlns:cx4="http://schemas.microsoft.com/office/drawing/2016/5/10/chartex" xmlns:cx5="http://schemas.microsoft.com/office/drawing/2016/5/11/chartex" xmlns:cx6="http://schemas.microsoft.com/office/drawing/2016/5/12/chartex" xmlns:cx7="http://schemas.microsoft.com/office/drawing/2016/5/13/chartex" xmlns:cx8="http://schemas.microsoft.com/office/drawing/2016/5/14/chartex" xmlns:mc="http://schemas.openxmlformats.org/markup-compatibility/2006" xmlns:aink="http://schemas.microsoft.com/office/drawing/2016/ink" xmlns:am3d="http://schemas.microsoft.com/office/drawing/2017/model3d" xmlns:o="urn:schemas-microsoft-com:office:office" xmlns:oel="http://schemas.microsoft.com/office/2019/extlst" xmlns:r="http://schemas.openxmlformats.org/officeDocument/2006/relationships" xmlns:m="http://schemas.openxmlformats.org/officeDocument/2006/math" xmlns:v="urn:schemas-microsoft-com:vml" xmlns:wp14="http://schemas.microsoft.com/office/word/2010/wordprocessingDrawing" xmlns:wp="http://schemas.openxmlformats.org/drawingml/2006/wordprocessingDrawing" xmlns:w10="urn:schemas-microsoft-com:office:word" xmlns:w="http://schemas.openxmlformats.org/wordprocessingml/2006/main" xmlns:w14="http://schemas.microsoft.com/office/word/2010/wordml" xmlns:w15="http://schemas.microsoft.com/office/word/2012/wordml" xmlns:w16cex="http://schemas.microsoft.com/office/word/2018/wordml/cex" xmlns:w16cid="http://schemas.microsoft.com/office/word/2016/wordml/cid" xmlns:w16="http://schemas.microsoft.com/office/word/2018/wordml" xmlns:w16sdtdh="http://schemas.microsoft.com/office/word/2020/wordml/sdtdatahash" xmlns:w16se="http://schemas.microsoft.com/office/word/2015/wordml/symex" xmlns:wpg="http://schemas.microsoft.com/office/word/2010/wordprocessingGroup" xmlns:wpi="http://schemas.microsoft.com/office/word/2010/wordprocessingInk" xmlns:wne="http://schemas.microsoft.com/office/word/2006/wordml" xmlns:wps="http://schemas.microsoft.com/office/word/2010/wordprocessingShape" mc:Ignorable="w14 w15 w16se w16cid w16 w16cex w16sdtdh wp14">
   <w:sdt>
     <w:sdtPr>
@@ -1270,36 +1244,9 @@
             </w:p>
           </w:tc>
         </w:tr>
-        <w:tr>
-          <w:tc>
-            <w:tcPr>
-              <w:tcW w:w="4508" w:type="dxa"/>
-            </w:tcPr>
-            <w:p>
-              <w:pPr>
-                <w:pStyle w:val="Header"/>
-              </w:pPr>
-            </w:p>
-          </w:tc>
-          <w:tc>
-            <w:tcPr>
-              <w:tcW w:w="4508" w:type="dxa"/>
-            </w:tcPr>
-            <w:p>
-              <w:pPr>
-                <w:pStyle w:val="Header"/>
-              </w:pPr>
-            </w:p>
-          </w:tc>
-        </w:tr>
       </w:tbl>
     </w:sdtContent>
   </w:sdt>
-  <w:p>
-    <w:pPr>
-      <w:pStyle w:val="Header"/>
-    </w:pPr>
-  </w:p>
   <w:sdt>
     <w:sdtPr>
       <w:alias w:val="testImage"/>
@@ -1379,16 +1326,6 @@
         </w:r>
       </w:sdtContent>
     </w:sdt>
-  </w:p>
-</w:hdr>
-</file>
-
-<file path=word/header3.xml><?xml version="1.0" encoding="utf-8"?>
-<w:hdr xmlns:wpc="http://schemas.microsoft.com/office/word/2010/wordprocessingCanvas" xmlns:cx="http://schemas.microsoft.com/office/drawing/2014/chartex" xmlns:cx1="http://schemas.microsoft.com/office/drawing/2015/9/8/chartex" xmlns:cx2="http://schemas.microsoft.com/office/drawing/2015/10/21/chartex" xmlns:cx3="http://schemas.microsoft.com/office/drawing/2016/5/9/chartex" xmlns:cx4="http://schemas.microsoft.com/office/drawing/2016/5/10/chartex" xmlns:cx5="http://schemas.microsoft.com/office/drawing/2016/5/11/chartex" xmlns:cx6="http://schemas.microsoft.com/office/drawing/2016/5/12/chartex" xmlns:cx7="http://schemas.microsoft.com/office/drawing/2016/5/13/chartex" xmlns:cx8="http://schemas.microsoft.com/office/drawing/2016/5/14/chartex" xmlns:mc="http://schemas.openxmlformats.org/markup-compatibility/2006" xmlns:aink="http://schemas.microsoft.com/office/drawing/2016/ink" xmlns:am3d="http://schemas.microsoft.com/office/drawing/2017/model3d" xmlns:o="urn:schemas-microsoft-com:office:office" xmlns:oel="http://schemas.microsoft.com/office/2019/extlst" xmlns:r="http://schemas.openxmlformats.org/officeDocument/2006/relationships" xmlns:m="http://schemas.openxmlformats.org/officeDocument/2006/math" xmlns:v="urn:schemas-microsoft-com:vml" xmlns:wp14="http://schemas.microsoft.com/office/word/2010/wordprocessingDrawing" xmlns:wp="http://schemas.openxmlformats.org/drawingml/2006/wordprocessingDrawing" xmlns:w10="urn:schemas-microsoft-com:office:word" xmlns:w="http://schemas.openxmlformats.org/wordprocessingml/2006/main" xmlns:w14="http://schemas.microsoft.com/office/word/2010/wordml" xmlns:w15="http://schemas.microsoft.com/office/word/2012/wordml" xmlns:w16cex="http://schemas.microsoft.com/office/word/2018/wordml/cex" xmlns:w16cid="http://schemas.microsoft.com/office/word/2016/wordml/cid" xmlns:w16="http://schemas.microsoft.com/office/word/2018/wordml" xmlns:w16sdtdh="http://schemas.microsoft.com/office/word/2020/wordml/sdtdatahash" xmlns:w16se="http://schemas.microsoft.com/office/word/2015/wordml/symex" xmlns:wpg="http://schemas.microsoft.com/office/word/2010/wordprocessingGroup" xmlns:wpi="http://schemas.microsoft.com/office/word/2010/wordprocessingInk" xmlns:wne="http://schemas.microsoft.com/office/word/2006/wordml" xmlns:wps="http://schemas.microsoft.com/office/word/2010/wordprocessingShape" mc:Ignorable="w14 w15 w16se w16cid w16 w16cex w16sdtdh wp14">
-  <w:p>
-    <w:pPr>
-      <w:pStyle w:val="Header"/>
-    </w:pPr>
   </w:p>
 </w:hdr>
 </file>
@@ -2457,9 +2394,11 @@
   </w:compat>
   <w:rsids>
     <w:rsidRoot w:val="00062E92"/>
+    <w:rsid w:val="0005124F"/>
     <w:rsid w:val="00062E92"/>
     <w:rsid w:val="00132FC3"/>
     <w:rsid w:val="00136E4D"/>
+    <w:rsid w:val="001A0E0F"/>
     <w:rsid w:val="00233BE2"/>
     <w:rsid w:val="00244DB0"/>
     <w:rsid w:val="0028432B"/>
@@ -2477,6 +2416,7 @@
     <w:rsid w:val="0077754A"/>
     <w:rsid w:val="007B3C30"/>
     <w:rsid w:val="008A3D57"/>
+    <w:rsid w:val="00A95B1C"/>
     <w:rsid w:val="00B02FE3"/>
     <w:rsid w:val="00B1515C"/>
     <w:rsid w:val="00B82207"/>
@@ -2490,6 +2430,7 @@
     <w:rsid w:val="00E02906"/>
     <w:rsid w:val="00E16202"/>
     <w:rsid w:val="00E43885"/>
+    <w:rsid w:val="00EA1771"/>
     <w:rsid w:val="00F2788B"/>
     <w:rsid w:val="00F4106C"/>
     <w:rsid w:val="00FA1684"/>
@@ -3001,103 +2942,6 @@
     <w:name w:val="385E15D099434F30855C398337938D06"/>
     <w:rsid w:val="00233BE2"/>
   </w:style>
-  <w:style w:type="paragraph" w:customStyle="1" w:styleId="591B8BC2A753440BA295A93B9E005FC31">
-    <w:name w:val="591B8BC2A753440BA295A93B9E005FC31"/>
-    <w:rsid w:val="00233BE2"/>
-    <w:pPr>
-      <w:spacing w:after="0" w:line="240" w:lineRule="auto"/>
-    </w:pPr>
-    <w:rPr>
-      <w:rFonts w:eastAsiaTheme="minorHAnsi"/>
-      <w:sz w:val="24"/>
-      <w:szCs w:val="24"/>
-      <w:lang w:eastAsia="en-US"/>
-    </w:rPr>
-  </w:style>
-  <w:style w:type="paragraph" w:customStyle="1" w:styleId="4C6C085008A04B06840FD5A86D915F6B1">
-    <w:name w:val="4C6C085008A04B06840FD5A86D915F6B1"/>
-    <w:rsid w:val="00233BE2"/>
-    <w:pPr>
-      <w:tabs>
-        <w:tab w:val="center" w:pos="4513"/>
-        <w:tab w:val="right" w:pos="9026"/>
-      </w:tabs>
-      <w:spacing w:after="0" w:line="240" w:lineRule="auto"/>
-    </w:pPr>
-    <w:rPr>
-      <w:rFonts w:eastAsiaTheme="minorHAnsi"/>
-      <w:sz w:val="24"/>
-      <w:szCs w:val="24"/>
-      <w:lang w:eastAsia="en-US"/>
-    </w:rPr>
-  </w:style>
-  <w:style w:type="paragraph" w:customStyle="1" w:styleId="E3B283D394C54AF18A07A5AFDCBC5B131">
-    <w:name w:val="E3B283D394C54AF18A07A5AFDCBC5B131"/>
-    <w:rsid w:val="00233BE2"/>
-    <w:pPr>
-      <w:tabs>
-        <w:tab w:val="center" w:pos="4513"/>
-        <w:tab w:val="right" w:pos="9026"/>
-      </w:tabs>
-      <w:spacing w:after="0" w:line="240" w:lineRule="auto"/>
-    </w:pPr>
-    <w:rPr>
-      <w:rFonts w:eastAsiaTheme="minorHAnsi"/>
-      <w:sz w:val="24"/>
-      <w:szCs w:val="24"/>
-      <w:lang w:eastAsia="en-US"/>
-    </w:rPr>
-  </w:style>
-  <w:style w:type="paragraph" w:customStyle="1" w:styleId="48FA663FE5E6431AA85B97ED2AE348A41">
-    <w:name w:val="48FA663FE5E6431AA85B97ED2AE348A41"/>
-    <w:rsid w:val="00233BE2"/>
-    <w:pPr>
-      <w:tabs>
-        <w:tab w:val="center" w:pos="4513"/>
-        <w:tab w:val="right" w:pos="9026"/>
-      </w:tabs>
-      <w:spacing w:after="0" w:line="240" w:lineRule="auto"/>
-    </w:pPr>
-    <w:rPr>
-      <w:rFonts w:eastAsiaTheme="minorHAnsi"/>
-      <w:sz w:val="24"/>
-      <w:szCs w:val="24"/>
-      <w:lang w:eastAsia="en-US"/>
-    </w:rPr>
-  </w:style>
-  <w:style w:type="paragraph" w:customStyle="1" w:styleId="75D84637F2A94E81808DD1BD58BF29A8">
-    <w:name w:val="75D84637F2A94E81808DD1BD58BF29A8"/>
-    <w:rsid w:val="00233BE2"/>
-    <w:pPr>
-      <w:tabs>
-        <w:tab w:val="center" w:pos="4513"/>
-        <w:tab w:val="right" w:pos="9026"/>
-      </w:tabs>
-      <w:spacing w:after="0" w:line="240" w:lineRule="auto"/>
-    </w:pPr>
-    <w:rPr>
-      <w:rFonts w:eastAsiaTheme="minorHAnsi"/>
-      <w:sz w:val="24"/>
-      <w:szCs w:val="24"/>
-      <w:lang w:eastAsia="en-US"/>
-    </w:rPr>
-  </w:style>
-  <w:style w:type="paragraph" w:customStyle="1" w:styleId="427AE656FC364C338F9FD3CB29104296">
-    <w:name w:val="427AE656FC364C338F9FD3CB29104296"/>
-    <w:rsid w:val="00C90AFC"/>
-  </w:style>
-  <w:style w:type="paragraph" w:customStyle="1" w:styleId="CA72356839C8471D8250F798535CE4AD">
-    <w:name w:val="CA72356839C8471D8250F798535CE4AD"/>
-    <w:rsid w:val="00C90AFC"/>
-  </w:style>
-  <w:style w:type="paragraph" w:customStyle="1" w:styleId="7D4A9C520BD641409467BC1FD34C7063">
-    <w:name w:val="7D4A9C520BD641409467BC1FD34C7063"/>
-    <w:rsid w:val="00C90AFC"/>
-  </w:style>
-  <w:style w:type="paragraph" w:customStyle="1" w:styleId="F8E9EC07343140F18EE08E90E6F0C4B3">
-    <w:name w:val="F8E9EC07343140F18EE08E90E6F0C4B3"/>
-    <w:rsid w:val="00C90AFC"/>
-  </w:style>
   <w:style w:type="paragraph" w:customStyle="1" w:styleId="591B8BC2A753440BA295A93B9E005FC3">
     <w:name w:val="591B8BC2A753440BA295A93B9E005FC3"/>
     <w:rsid w:val="00C90AFC"/>

</xml_diff>